<commit_message>
add: description for ecosystem, assessment frequency, and new info
</commit_message>
<xml_diff>
--- a/www/Assessment Frequency Defintions.docx
+++ b/www/Assessment Frequency Defintions.docx
@@ -114,26 +114,1056 @@
           <w:sz w:val="28"/>
           <w:szCs w:val="28"/>
         </w:rPr>
-        <w:t>Denotes the scaled initial factor score for each species. Calculated based on the initial factor score standardized to the maximum initial factor score and scaled to range between 10, the maximum score, and 0, the minimum score.</w:t>
-      </w:r>
-    </w:p>
-    <w:p>
-      <w:pPr>
-        <w:rPr>
-          <w:sz w:val="28"/>
-          <w:szCs w:val="28"/>
-        </w:rPr>
-      </w:pPr>
-    </w:p>
-    <w:p>
-      <w:pPr>
-        <w:rPr>
-          <w:sz w:val="28"/>
-          <w:szCs w:val="28"/>
-        </w:rPr>
-      </w:pPr>
+        <w:t>Denotes the factor score for each species</w:t>
+      </w:r>
+      <w:r>
+        <w:rPr>
+          <w:sz w:val="28"/>
+          <w:szCs w:val="28"/>
+        </w:rPr>
+        <w:t xml:space="preserve"> based on the sum total of </w:t>
+      </w:r>
+      <w:r>
+        <w:rPr>
+          <w:sz w:val="28"/>
+          <w:szCs w:val="28"/>
+        </w:rPr>
+        <w:t>years past target a</w:t>
+      </w:r>
+      <w:r>
+        <w:rPr>
+          <w:sz w:val="28"/>
+          <w:szCs w:val="28"/>
+        </w:rPr>
+        <w:t xml:space="preserve">ssessment </w:t>
+      </w:r>
+      <w:r>
+        <w:rPr>
+          <w:sz w:val="28"/>
+          <w:szCs w:val="28"/>
+        </w:rPr>
+        <w:t>f</w:t>
+      </w:r>
+      <w:r>
+        <w:rPr>
+          <w:sz w:val="28"/>
+          <w:szCs w:val="28"/>
+        </w:rPr>
+        <w:t>requency</w:t>
+      </w:r>
+      <w:r>
+        <w:rPr>
+          <w:b/>
+          <w:sz w:val="28"/>
+          <w:szCs w:val="28"/>
+        </w:rPr>
+        <w:t xml:space="preserve"> </w:t>
+      </w:r>
+      <w:r>
+        <w:rPr>
+          <w:sz w:val="28"/>
+          <w:szCs w:val="28"/>
+        </w:rPr>
+        <w:t xml:space="preserve">and the following adjustments: </w:t>
+      </w:r>
+      <w:r>
+        <w:rPr>
+          <w:sz w:val="28"/>
+          <w:szCs w:val="28"/>
+        </w:rPr>
+        <w:t>beyond assessment, greater than 10 y</w:t>
+      </w:r>
+      <w:r>
+        <w:rPr>
+          <w:sz w:val="28"/>
+          <w:szCs w:val="28"/>
+        </w:rPr>
+        <w:t>ears</w:t>
+      </w:r>
+      <w:r>
+        <w:rPr>
+          <w:sz w:val="28"/>
+          <w:szCs w:val="28"/>
+        </w:rPr>
+        <w:t>, less than 6 years, and greater than target assessment f</w:t>
+      </w:r>
+      <w:r>
+        <w:rPr>
+          <w:sz w:val="28"/>
+          <w:szCs w:val="28"/>
+        </w:rPr>
+        <w:t>requenc</w:t>
+      </w:r>
       <w:bookmarkStart w:id="0" w:name="_GoBack"/>
       <w:bookmarkEnd w:id="0"/>
+      <w:r>
+        <w:rPr>
+          <w:sz w:val="28"/>
+          <w:szCs w:val="28"/>
+        </w:rPr>
+        <w:t>y</w:t>
+      </w:r>
+      <w:r>
+        <w:rPr>
+          <w:sz w:val="28"/>
+          <w:szCs w:val="28"/>
+        </w:rPr>
+        <w:t>.</w:t>
+      </w:r>
+    </w:p>
+    <w:p>
+      <w:pPr>
+        <w:rPr>
+          <w:sz w:val="28"/>
+          <w:szCs w:val="28"/>
+        </w:rPr>
+      </w:pPr>
+    </w:p>
+    <w:p>
+      <w:pPr>
+        <w:rPr>
+          <w:sz w:val="28"/>
+          <w:szCs w:val="28"/>
+        </w:rPr>
+      </w:pPr>
+      <w:r>
+        <w:rPr>
+          <w:b/>
+          <w:sz w:val="28"/>
+          <w:szCs w:val="28"/>
+        </w:rPr>
+        <w:t>Recruitment V</w:t>
+      </w:r>
+      <w:r>
+        <w:rPr>
+          <w:b/>
+          <w:sz w:val="28"/>
+          <w:szCs w:val="28"/>
+        </w:rPr>
+        <w:t>ariation</w:t>
+      </w:r>
+      <w:r>
+        <w:rPr>
+          <w:sz w:val="28"/>
+          <w:szCs w:val="28"/>
+        </w:rPr>
+        <w:t>:</w:t>
+      </w:r>
+      <w:r>
+        <w:rPr>
+          <w:sz w:val="28"/>
+          <w:szCs w:val="28"/>
+        </w:rPr>
+        <w:t xml:space="preserve"> </w:t>
+      </w:r>
+      <w:r>
+        <w:rPr>
+          <w:sz w:val="28"/>
+          <w:szCs w:val="28"/>
+        </w:rPr>
+        <w:t xml:space="preserve">The assumed variation, above or below, in annual recruitment relative to the stock recruitment curve from the most recent stock assessment. A NA is shown for species without a benchmark or data-moderate assessment. </w:t>
+      </w:r>
+    </w:p>
+    <w:p>
+      <w:pPr>
+        <w:rPr>
+          <w:sz w:val="28"/>
+          <w:szCs w:val="28"/>
+        </w:rPr>
+      </w:pPr>
+    </w:p>
+    <w:p>
+      <w:pPr>
+        <w:rPr>
+          <w:sz w:val="28"/>
+          <w:szCs w:val="28"/>
+        </w:rPr>
+      </w:pPr>
+      <w:r>
+        <w:rPr>
+          <w:b/>
+          <w:sz w:val="28"/>
+          <w:szCs w:val="28"/>
+        </w:rPr>
+        <w:t>Mean Age</w:t>
+      </w:r>
+      <w:r>
+        <w:rPr>
+          <w:sz w:val="28"/>
+          <w:szCs w:val="28"/>
+        </w:rPr>
+        <w:t>:</w:t>
+      </w:r>
+      <w:r>
+        <w:rPr>
+          <w:sz w:val="28"/>
+          <w:szCs w:val="28"/>
+        </w:rPr>
+        <w:t xml:space="preserve"> The estimated mean age in fisheries catch from the most recent assessment. A NA is shown for species without a benchmark or data-moderate assessment.</w:t>
+      </w:r>
+    </w:p>
+    <w:p>
+      <w:pPr>
+        <w:rPr>
+          <w:sz w:val="28"/>
+          <w:szCs w:val="28"/>
+        </w:rPr>
+      </w:pPr>
+    </w:p>
+    <w:p>
+      <w:pPr>
+        <w:rPr>
+          <w:sz w:val="28"/>
+          <w:szCs w:val="28"/>
+        </w:rPr>
+      </w:pPr>
+      <w:r>
+        <w:rPr>
+          <w:b/>
+          <w:sz w:val="28"/>
+          <w:szCs w:val="28"/>
+        </w:rPr>
+        <w:t>Transformed Mean Age</w:t>
+      </w:r>
+      <w:r>
+        <w:rPr>
+          <w:sz w:val="28"/>
+          <w:szCs w:val="28"/>
+        </w:rPr>
+        <w:t>:</w:t>
+      </w:r>
+      <w:r>
+        <w:rPr>
+          <w:sz w:val="28"/>
+          <w:szCs w:val="28"/>
+        </w:rPr>
+        <w:t xml:space="preserve"> The mean age in the catch by species transformed to limit variations across species where the </w:t>
+      </w:r>
+      <w:r>
+        <w:rPr>
+          <w:sz w:val="28"/>
+          <w:szCs w:val="28"/>
+        </w:rPr>
+        <w:t xml:space="preserve">transformed </w:t>
+      </w:r>
+      <w:r>
+        <w:rPr>
+          <w:sz w:val="28"/>
+          <w:szCs w:val="28"/>
+        </w:rPr>
+        <w:t xml:space="preserve">mean age is </w:t>
+      </w:r>
+      <w:r>
+        <w:rPr>
+          <w:sz w:val="28"/>
+          <w:szCs w:val="28"/>
+        </w:rPr>
+        <w:t xml:space="preserve">calculated as </w:t>
+      </w:r>
+      <m:oMath>
+        <m:sSup>
+          <m:sSupPr>
+            <m:ctrlPr>
+              <w:rPr>
+                <w:rFonts w:ascii="Cambria Math" w:hAnsi="Cambria Math"/>
+                <w:i/>
+                <w:sz w:val="28"/>
+                <w:szCs w:val="28"/>
+              </w:rPr>
+            </m:ctrlPr>
+          </m:sSupPr>
+          <m:e>
+            <m:r>
+              <w:rPr>
+                <w:rFonts w:ascii="Cambria Math" w:hAnsi="Cambria Math"/>
+                <w:sz w:val="28"/>
+                <w:szCs w:val="28"/>
+              </w:rPr>
+              <m:t>(20*</m:t>
+            </m:r>
+            <m:sSub>
+              <m:sSubPr>
+                <m:ctrlPr>
+                  <w:rPr>
+                    <w:rFonts w:ascii="Cambria Math" w:hAnsi="Cambria Math"/>
+                    <w:i/>
+                    <w:sz w:val="28"/>
+                    <w:szCs w:val="28"/>
+                  </w:rPr>
+                </m:ctrlPr>
+              </m:sSubPr>
+              <m:e>
+                <m:acc>
+                  <m:accPr>
+                    <m:chr m:val="̅"/>
+                    <m:ctrlPr>
+                      <w:rPr>
+                        <w:rFonts w:ascii="Cambria Math" w:hAnsi="Cambria Math"/>
+                        <w:i/>
+                        <w:sz w:val="28"/>
+                        <w:szCs w:val="28"/>
+                      </w:rPr>
+                    </m:ctrlPr>
+                  </m:accPr>
+                  <m:e>
+                    <m:r>
+                      <w:rPr>
+                        <w:rFonts w:ascii="Cambria Math" w:hAnsi="Cambria Math"/>
+                        <w:sz w:val="28"/>
+                        <w:szCs w:val="28"/>
+                      </w:rPr>
+                      <m:t>A</m:t>
+                    </m:r>
+                  </m:e>
+                </m:acc>
+              </m:e>
+              <m:sub>
+                <m:r>
+                  <w:rPr>
+                    <w:rFonts w:ascii="Cambria Math" w:hAnsi="Cambria Math"/>
+                    <w:sz w:val="28"/>
+                    <w:szCs w:val="28"/>
+                  </w:rPr>
+                  <m:t>s</m:t>
+                </m:r>
+              </m:sub>
+            </m:sSub>
+            <m:r>
+              <w:rPr>
+                <w:rFonts w:ascii="Cambria Math" w:eastAsiaTheme="minorEastAsia" w:hAnsi="Cambria Math"/>
+                <w:sz w:val="28"/>
+                <w:szCs w:val="28"/>
+              </w:rPr>
+              <m:t>)</m:t>
+            </m:r>
+          </m:e>
+          <m:sup>
+            <m:r>
+              <w:rPr>
+                <w:rFonts w:ascii="Cambria Math" w:hAnsi="Cambria Math"/>
+                <w:sz w:val="28"/>
+                <w:szCs w:val="28"/>
+              </w:rPr>
+              <m:t>0.38</m:t>
+            </m:r>
+          </m:sup>
+        </m:sSup>
+      </m:oMath>
+      <w:r>
+        <w:rPr>
+          <w:rFonts w:eastAsiaTheme="minorEastAsia"/>
+          <w:sz w:val="28"/>
+          <w:szCs w:val="28"/>
+        </w:rPr>
+        <w:t xml:space="preserve"> where </w:t>
+      </w:r>
+      <m:oMath>
+        <m:sSub>
+          <m:sSubPr>
+            <m:ctrlPr>
+              <w:rPr>
+                <w:rFonts w:ascii="Cambria Math" w:hAnsi="Cambria Math"/>
+                <w:i/>
+                <w:sz w:val="28"/>
+                <w:szCs w:val="28"/>
+              </w:rPr>
+            </m:ctrlPr>
+          </m:sSubPr>
+          <m:e>
+            <m:acc>
+              <m:accPr>
+                <m:chr m:val="̅"/>
+                <m:ctrlPr>
+                  <w:rPr>
+                    <w:rFonts w:ascii="Cambria Math" w:hAnsi="Cambria Math"/>
+                    <w:i/>
+                    <w:sz w:val="28"/>
+                    <w:szCs w:val="28"/>
+                  </w:rPr>
+                </m:ctrlPr>
+              </m:accPr>
+              <m:e>
+                <m:r>
+                  <w:rPr>
+                    <w:rFonts w:ascii="Cambria Math" w:hAnsi="Cambria Math"/>
+                    <w:sz w:val="28"/>
+                    <w:szCs w:val="28"/>
+                  </w:rPr>
+                  <m:t>A</m:t>
+                </m:r>
+              </m:e>
+            </m:acc>
+          </m:e>
+          <m:sub>
+            <m:r>
+              <w:rPr>
+                <w:rFonts w:ascii="Cambria Math" w:hAnsi="Cambria Math"/>
+                <w:sz w:val="28"/>
+                <w:szCs w:val="28"/>
+              </w:rPr>
+              <m:t>s</m:t>
+            </m:r>
+          </m:sub>
+        </m:sSub>
+      </m:oMath>
+      <w:r>
+        <w:rPr>
+          <w:rFonts w:eastAsiaTheme="minorEastAsia"/>
+          <w:sz w:val="28"/>
+          <w:szCs w:val="28"/>
+        </w:rPr>
+        <w:t xml:space="preserve"> is the mean age in the catch by species </w:t>
+      </w:r>
+      <w:r>
+        <w:rPr>
+          <w:rFonts w:eastAsiaTheme="minorEastAsia"/>
+          <w:i/>
+          <w:sz w:val="28"/>
+          <w:szCs w:val="28"/>
+        </w:rPr>
+        <w:t>s</w:t>
+      </w:r>
+      <w:r>
+        <w:rPr>
+          <w:rFonts w:eastAsiaTheme="minorEastAsia"/>
+          <w:sz w:val="28"/>
+          <w:szCs w:val="28"/>
+        </w:rPr>
+        <w:t>.</w:t>
+      </w:r>
+    </w:p>
+    <w:p>
+      <w:pPr>
+        <w:rPr>
+          <w:sz w:val="28"/>
+          <w:szCs w:val="28"/>
+        </w:rPr>
+      </w:pPr>
+    </w:p>
+    <w:p>
+      <w:pPr>
+        <w:rPr>
+          <w:sz w:val="28"/>
+          <w:szCs w:val="28"/>
+        </w:rPr>
+      </w:pPr>
+      <w:r>
+        <w:rPr>
+          <w:b/>
+          <w:sz w:val="28"/>
+          <w:szCs w:val="28"/>
+        </w:rPr>
+        <w:t>Recruitment Adjustment</w:t>
+      </w:r>
+      <w:r>
+        <w:rPr>
+          <w:sz w:val="28"/>
+          <w:szCs w:val="28"/>
+        </w:rPr>
+        <w:t>:</w:t>
+      </w:r>
+      <w:r>
+        <w:rPr>
+          <w:sz w:val="28"/>
+          <w:szCs w:val="28"/>
+        </w:rPr>
+        <w:t xml:space="preserve"> Value</w:t>
+      </w:r>
+      <w:r>
+        <w:rPr>
+          <w:sz w:val="28"/>
+          <w:szCs w:val="28"/>
+        </w:rPr>
+        <w:t xml:space="preserve">s ranging between -1 to 1 </w:t>
+      </w:r>
+      <w:r>
+        <w:rPr>
+          <w:sz w:val="28"/>
+          <w:szCs w:val="28"/>
+        </w:rPr>
+        <w:t>based</w:t>
+      </w:r>
+      <w:r>
+        <w:rPr>
+          <w:sz w:val="28"/>
+          <w:szCs w:val="28"/>
+        </w:rPr>
+        <w:t xml:space="preserve"> upon the recruitment variation where species with high recruitment variation (&gt;0.9) are assigned a value of -1, low recruitment variation (&lt;0.3) are assigned a value of 1, and all other</w:t>
+      </w:r>
+      <w:r>
+        <w:rPr>
+          <w:sz w:val="28"/>
+          <w:szCs w:val="28"/>
+        </w:rPr>
+        <w:t xml:space="preserve"> species assigned a value of 0.</w:t>
+      </w:r>
+    </w:p>
+    <w:p>
+      <w:pPr>
+        <w:rPr>
+          <w:sz w:val="28"/>
+          <w:szCs w:val="28"/>
+        </w:rPr>
+      </w:pPr>
+    </w:p>
+    <w:p>
+      <w:pPr>
+        <w:rPr>
+          <w:sz w:val="28"/>
+          <w:szCs w:val="28"/>
+        </w:rPr>
+      </w:pPr>
+      <w:r>
+        <w:rPr>
+          <w:b/>
+          <w:sz w:val="28"/>
+          <w:szCs w:val="28"/>
+        </w:rPr>
+        <w:t>Fishery Importance</w:t>
+      </w:r>
+      <w:r>
+        <w:rPr>
+          <w:b/>
+          <w:sz w:val="28"/>
+          <w:szCs w:val="28"/>
+        </w:rPr>
+        <w:t xml:space="preserve"> Adjustment</w:t>
+      </w:r>
+      <w:r>
+        <w:rPr>
+          <w:sz w:val="28"/>
+          <w:szCs w:val="28"/>
+        </w:rPr>
+        <w:t>:</w:t>
+      </w:r>
+      <w:r>
+        <w:rPr>
+          <w:sz w:val="28"/>
+          <w:szCs w:val="28"/>
+        </w:rPr>
+        <w:t xml:space="preserve"> </w:t>
+      </w:r>
+      <w:r>
+        <w:rPr>
+          <w:sz w:val="28"/>
+          <w:szCs w:val="28"/>
+        </w:rPr>
+        <w:t>Values ranging between -1 to 1 based on the impor</w:t>
+      </w:r>
+      <w:r>
+        <w:rPr>
+          <w:sz w:val="28"/>
+          <w:szCs w:val="28"/>
+        </w:rPr>
+        <w:t xml:space="preserve">tance by species </w:t>
+      </w:r>
+      <w:r>
+        <w:rPr>
+          <w:sz w:val="28"/>
+          <w:szCs w:val="28"/>
+        </w:rPr>
+        <w:t>where species in the top third ranking are assigned a value of -1, bottom third ranking are assigned a value of 1, and all other species assigned a value of 0</w:t>
+      </w:r>
+      <w:r>
+        <w:rPr>
+          <w:sz w:val="28"/>
+          <w:szCs w:val="28"/>
+        </w:rPr>
+        <w:t>.</w:t>
+      </w:r>
+    </w:p>
+    <w:p>
+      <w:pPr>
+        <w:rPr>
+          <w:sz w:val="28"/>
+          <w:szCs w:val="28"/>
+        </w:rPr>
+      </w:pPr>
+    </w:p>
+    <w:p>
+      <w:pPr>
+        <w:rPr>
+          <w:sz w:val="28"/>
+          <w:szCs w:val="28"/>
+        </w:rPr>
+      </w:pPr>
+      <w:r>
+        <w:rPr>
+          <w:b/>
+          <w:sz w:val="28"/>
+          <w:szCs w:val="28"/>
+        </w:rPr>
+        <w:t xml:space="preserve">Ecosystem </w:t>
+      </w:r>
+      <w:r>
+        <w:rPr>
+          <w:b/>
+          <w:sz w:val="28"/>
+          <w:szCs w:val="28"/>
+        </w:rPr>
+        <w:t xml:space="preserve">Importance </w:t>
+      </w:r>
+      <w:r>
+        <w:rPr>
+          <w:b/>
+          <w:sz w:val="28"/>
+          <w:szCs w:val="28"/>
+        </w:rPr>
+        <w:t>Adjustment</w:t>
+      </w:r>
+      <w:r>
+        <w:rPr>
+          <w:sz w:val="28"/>
+          <w:szCs w:val="28"/>
+        </w:rPr>
+        <w:t>:</w:t>
+      </w:r>
+      <w:r>
+        <w:rPr>
+          <w:sz w:val="28"/>
+          <w:szCs w:val="28"/>
+        </w:rPr>
+        <w:t xml:space="preserve"> Values ranging between -1 to 1 based on the ecosystem importance by species where species in the top third ranking are assigned a value of -1, bottom third ranking are assigned a value of 1, and all other species assigned a value of 0. </w:t>
+      </w:r>
+    </w:p>
+    <w:p>
+      <w:pPr>
+        <w:rPr>
+          <w:sz w:val="28"/>
+          <w:szCs w:val="28"/>
+        </w:rPr>
+      </w:pPr>
+    </w:p>
+    <w:p>
+      <w:pPr>
+        <w:rPr>
+          <w:sz w:val="28"/>
+          <w:szCs w:val="28"/>
+        </w:rPr>
+      </w:pPr>
+      <w:r>
+        <w:rPr>
+          <w:b/>
+          <w:sz w:val="28"/>
+          <w:szCs w:val="28"/>
+        </w:rPr>
+        <w:lastRenderedPageBreak/>
+        <w:t>Target Assessment Frequency</w:t>
+      </w:r>
+      <w:r>
+        <w:rPr>
+          <w:sz w:val="28"/>
+          <w:szCs w:val="28"/>
+        </w:rPr>
+        <w:t>:</w:t>
+      </w:r>
+      <w:r>
+        <w:rPr>
+          <w:sz w:val="28"/>
+          <w:szCs w:val="28"/>
+        </w:rPr>
+        <w:t xml:space="preserve"> The target assessment frequency in years based on the transformed mean age in the catch plus the sum of the adjustments by recruitment variation, fishery importance, and ecosystem importance</w:t>
+      </w:r>
+      <w:r>
+        <w:rPr>
+          <w:sz w:val="28"/>
+          <w:szCs w:val="28"/>
+        </w:rPr>
+        <w:t xml:space="preserve"> capped to be equal to 10 or less. This adjusted mean catch age was then</w:t>
+      </w:r>
+      <w:r>
+        <w:rPr>
+          <w:sz w:val="28"/>
+          <w:szCs w:val="28"/>
+        </w:rPr>
+        <w:t xml:space="preserve"> rounded to the nearest factor of 2</w:t>
+      </w:r>
+      <w:r>
+        <w:rPr>
+          <w:sz w:val="28"/>
+          <w:szCs w:val="28"/>
+        </w:rPr>
+        <w:t xml:space="preserve"> to align with the PFMC 2-year assessment cycle</w:t>
+      </w:r>
+      <w:r>
+        <w:rPr>
+          <w:sz w:val="28"/>
+          <w:szCs w:val="28"/>
+        </w:rPr>
+        <w:t xml:space="preserve"> and any species with a</w:t>
+      </w:r>
+      <w:r>
+        <w:rPr>
+          <w:sz w:val="28"/>
+          <w:szCs w:val="28"/>
+        </w:rPr>
+        <w:t xml:space="preserve"> calculated assessment frequency less than 4 year</w:t>
+      </w:r>
+      <w:r>
+        <w:rPr>
+          <w:sz w:val="28"/>
+          <w:szCs w:val="28"/>
+        </w:rPr>
+        <w:t>s or species yet to be assessed</w:t>
+      </w:r>
+      <w:r>
+        <w:rPr>
+          <w:sz w:val="28"/>
+          <w:szCs w:val="28"/>
+        </w:rPr>
+        <w:t xml:space="preserve"> were adjusted to be </w:t>
+      </w:r>
+      <w:r>
+        <w:rPr>
+          <w:sz w:val="28"/>
+          <w:szCs w:val="28"/>
+        </w:rPr>
+        <w:t xml:space="preserve">set </w:t>
+      </w:r>
+      <w:r>
+        <w:rPr>
+          <w:sz w:val="28"/>
+          <w:szCs w:val="28"/>
+        </w:rPr>
+        <w:t>equal to 4</w:t>
+      </w:r>
+      <w:r>
+        <w:rPr>
+          <w:sz w:val="28"/>
+          <w:szCs w:val="28"/>
+        </w:rPr>
+        <w:t>.</w:t>
+      </w:r>
+      <w:r>
+        <w:rPr>
+          <w:sz w:val="28"/>
+          <w:szCs w:val="28"/>
+        </w:rPr>
+        <w:t xml:space="preserve"> </w:t>
+      </w:r>
+      <w:r>
+        <w:rPr>
+          <w:sz w:val="28"/>
+          <w:szCs w:val="28"/>
+        </w:rPr>
+        <w:t xml:space="preserve"> </w:t>
+      </w:r>
+    </w:p>
+    <w:p>
+      <w:pPr>
+        <w:rPr>
+          <w:sz w:val="28"/>
+          <w:szCs w:val="28"/>
+        </w:rPr>
+      </w:pPr>
+    </w:p>
+    <w:p>
+      <w:pPr>
+        <w:rPr>
+          <w:sz w:val="28"/>
+          <w:szCs w:val="28"/>
+        </w:rPr>
+      </w:pPr>
+      <w:r>
+        <w:rPr>
+          <w:b/>
+          <w:sz w:val="28"/>
+          <w:szCs w:val="28"/>
+        </w:rPr>
+        <w:t>Last Assessment Year</w:t>
+      </w:r>
+      <w:r>
+        <w:rPr>
+          <w:sz w:val="28"/>
+          <w:szCs w:val="28"/>
+        </w:rPr>
+        <w:t>:</w:t>
+      </w:r>
+      <w:r>
+        <w:rPr>
+          <w:sz w:val="28"/>
+          <w:szCs w:val="28"/>
+        </w:rPr>
+        <w:t xml:space="preserve"> The year the most recent benchmark, update, or data-moderate assessment was conducted by species.  Species with only a data-limited assessment are shown as NA.</w:t>
+      </w:r>
+    </w:p>
+    <w:p>
+      <w:pPr>
+        <w:rPr>
+          <w:sz w:val="28"/>
+          <w:szCs w:val="28"/>
+        </w:rPr>
+      </w:pPr>
+    </w:p>
+    <w:p>
+      <w:pPr>
+        <w:rPr>
+          <w:sz w:val="28"/>
+          <w:szCs w:val="28"/>
+        </w:rPr>
+      </w:pPr>
+      <w:r>
+        <w:rPr>
+          <w:b/>
+          <w:sz w:val="28"/>
+          <w:szCs w:val="28"/>
+        </w:rPr>
+        <w:t>Years Since Last Assessment</w:t>
+      </w:r>
+      <w:r>
+        <w:rPr>
+          <w:sz w:val="28"/>
+          <w:szCs w:val="28"/>
+        </w:rPr>
+        <w:t>:</w:t>
+      </w:r>
+      <w:r>
+        <w:rPr>
+          <w:sz w:val="28"/>
+          <w:szCs w:val="28"/>
+        </w:rPr>
+        <w:t xml:space="preserve"> The number of years since the most recent assessment.</w:t>
+      </w:r>
+    </w:p>
+    <w:p>
+      <w:pPr>
+        <w:rPr>
+          <w:sz w:val="28"/>
+          <w:szCs w:val="28"/>
+        </w:rPr>
+      </w:pPr>
+    </w:p>
+    <w:p>
+      <w:pPr>
+        <w:rPr>
+          <w:sz w:val="28"/>
+          <w:szCs w:val="28"/>
+        </w:rPr>
+      </w:pPr>
+      <w:r>
+        <w:rPr>
+          <w:b/>
+          <w:sz w:val="28"/>
+          <w:szCs w:val="28"/>
+        </w:rPr>
+        <w:t>Years Past Target Assessment Frequency</w:t>
+      </w:r>
+      <w:r>
+        <w:rPr>
+          <w:sz w:val="28"/>
+          <w:szCs w:val="28"/>
+        </w:rPr>
+        <w:t>:</w:t>
+      </w:r>
+      <w:r>
+        <w:rPr>
+          <w:sz w:val="28"/>
+          <w:szCs w:val="28"/>
+        </w:rPr>
+        <w:t xml:space="preserve"> </w:t>
+      </w:r>
+      <w:r>
+        <w:rPr>
+          <w:sz w:val="28"/>
+          <w:szCs w:val="28"/>
+        </w:rPr>
+        <w:t>The difference of the target assessment and the years since the last assessment.</w:t>
+      </w:r>
+      <w:r>
+        <w:rPr>
+          <w:sz w:val="28"/>
+          <w:szCs w:val="28"/>
+        </w:rPr>
+        <w:t xml:space="preserve"> If a species was assessed in the most recent assessment cycle this value is adjusted to be equal to -4 and any species yet to be assessed is assigned a value of 4.</w:t>
+      </w:r>
+    </w:p>
+    <w:p>
+      <w:pPr>
+        <w:rPr>
+          <w:sz w:val="28"/>
+          <w:szCs w:val="28"/>
+        </w:rPr>
+      </w:pPr>
+    </w:p>
+    <w:p>
+      <w:pPr>
+        <w:rPr>
+          <w:sz w:val="28"/>
+          <w:szCs w:val="28"/>
+        </w:rPr>
+      </w:pPr>
+      <w:r>
+        <w:rPr>
+          <w:b/>
+          <w:sz w:val="28"/>
+          <w:szCs w:val="28"/>
+        </w:rPr>
+        <w:t>Beyond Assessment Adjustment</w:t>
+      </w:r>
+      <w:r>
+        <w:rPr>
+          <w:sz w:val="28"/>
+          <w:szCs w:val="28"/>
+        </w:rPr>
+        <w:t>:</w:t>
+      </w:r>
+      <w:r>
+        <w:rPr>
+          <w:sz w:val="28"/>
+          <w:szCs w:val="28"/>
+        </w:rPr>
+        <w:t xml:space="preserve"> </w:t>
+      </w:r>
+      <w:r>
+        <w:rPr>
+          <w:sz w:val="28"/>
+          <w:szCs w:val="28"/>
+        </w:rPr>
+        <w:t>An adjustment value</w:t>
+      </w:r>
+      <w:r>
+        <w:rPr>
+          <w:sz w:val="28"/>
+          <w:szCs w:val="28"/>
+        </w:rPr>
+        <w:t xml:space="preserve"> of +1</w:t>
+      </w:r>
+      <w:r>
+        <w:rPr>
+          <w:sz w:val="28"/>
+          <w:szCs w:val="28"/>
+        </w:rPr>
+        <w:t xml:space="preserve"> to account for any species where the time since the last assessment is greater than the target assessment frequency </w:t>
+      </w:r>
+      <w:r>
+        <w:rPr>
+          <w:sz w:val="28"/>
+          <w:szCs w:val="28"/>
+        </w:rPr>
+        <w:t>otherwise species are assigned a value of 0.</w:t>
+      </w:r>
+    </w:p>
+    <w:p>
+      <w:pPr>
+        <w:rPr>
+          <w:sz w:val="28"/>
+          <w:szCs w:val="28"/>
+        </w:rPr>
+      </w:pPr>
+    </w:p>
+    <w:p>
+      <w:pPr>
+        <w:rPr>
+          <w:sz w:val="28"/>
+          <w:szCs w:val="28"/>
+        </w:rPr>
+      </w:pPr>
+      <w:r>
+        <w:rPr>
+          <w:b/>
+          <w:sz w:val="28"/>
+          <w:szCs w:val="28"/>
+        </w:rPr>
+        <w:t>Greater Than 10 Years</w:t>
+      </w:r>
+      <w:r>
+        <w:rPr>
+          <w:sz w:val="28"/>
+          <w:szCs w:val="28"/>
+        </w:rPr>
+        <w:t>:</w:t>
+      </w:r>
+      <w:r>
+        <w:rPr>
+          <w:sz w:val="28"/>
+          <w:szCs w:val="28"/>
+        </w:rPr>
+        <w:t xml:space="preserve"> An adjustment value of +1 for any species where the time since the last assessment is greater than 10 years otherwise species are assigned a value of 0.</w:t>
+      </w:r>
+    </w:p>
+    <w:p>
+      <w:pPr>
+        <w:rPr>
+          <w:sz w:val="28"/>
+          <w:szCs w:val="28"/>
+        </w:rPr>
+      </w:pPr>
+    </w:p>
+    <w:p>
+      <w:pPr>
+        <w:rPr>
+          <w:sz w:val="28"/>
+          <w:szCs w:val="28"/>
+        </w:rPr>
+      </w:pPr>
+      <w:r>
+        <w:rPr>
+          <w:b/>
+          <w:sz w:val="28"/>
+          <w:szCs w:val="28"/>
+        </w:rPr>
+        <w:t>Less Than 6 Years</w:t>
+      </w:r>
+      <w:r>
+        <w:rPr>
+          <w:sz w:val="28"/>
+          <w:szCs w:val="28"/>
+        </w:rPr>
+        <w:t>:</w:t>
+      </w:r>
+      <w:r>
+        <w:rPr>
+          <w:sz w:val="28"/>
+          <w:szCs w:val="28"/>
+        </w:rPr>
+        <w:t xml:space="preserve"> An adjustment value of -1 for species where the time since the last assessment is less than six years and the Scientific and Statistical Committee indicated that an update assessment could be conducted.</w:t>
+      </w:r>
+    </w:p>
+    <w:p>
+      <w:pPr>
+        <w:rPr>
+          <w:sz w:val="28"/>
+          <w:szCs w:val="28"/>
+        </w:rPr>
+      </w:pPr>
+    </w:p>
+    <w:p>
+      <w:pPr>
+        <w:rPr>
+          <w:sz w:val="28"/>
+          <w:szCs w:val="28"/>
+        </w:rPr>
+      </w:pPr>
+      <w:r>
+        <w:rPr>
+          <w:b/>
+          <w:sz w:val="28"/>
+          <w:szCs w:val="28"/>
+        </w:rPr>
+        <w:t>Greater Than Target Assessment Frequency</w:t>
+      </w:r>
+      <w:r>
+        <w:rPr>
+          <w:sz w:val="28"/>
+          <w:szCs w:val="28"/>
+        </w:rPr>
+        <w:t>:</w:t>
+      </w:r>
+      <w:r>
+        <w:rPr>
+          <w:sz w:val="28"/>
+          <w:szCs w:val="28"/>
+        </w:rPr>
+        <w:t xml:space="preserve"> An additional adjustment value of +1 for species where the time since the last assessment is greater than the target assessment frequency.</w:t>
+      </w:r>
+    </w:p>
+    <w:p>
+      <w:pPr>
+        <w:rPr>
+          <w:sz w:val="28"/>
+          <w:szCs w:val="28"/>
+        </w:rPr>
+      </w:pPr>
     </w:p>
     <w:p>
       <w:pPr>
@@ -149,6 +1179,7 @@
           <w:sz w:val="28"/>
           <w:szCs w:val="28"/>
         </w:rPr>
+        <w:lastRenderedPageBreak/>
         <w:t>Management Group</w:t>
       </w:r>
       <w:r>
@@ -588,6 +1619,16 @@
     <w:semiHidden/>
     <w:unhideWhenUsed/>
   </w:style>
+  <w:style w:type="character" w:styleId="PlaceholderText">
+    <w:name w:val="Placeholder Text"/>
+    <w:basedOn w:val="DefaultParagraphFont"/>
+    <w:uiPriority w:val="99"/>
+    <w:semiHidden/>
+    <w:rsid w:val="00577719"/>
+    <w:rPr>
+      <w:color w:val="808080"/>
+    </w:rPr>
+  </w:style>
 </w:styles>
 </file>
 

</xml_diff>